<commit_message>
update documentation (fix mispelling)
</commit_message>
<xml_diff>
--- a/doc/Dokumentacja_projekt2_Bocak_Bieniek.docx
+++ b/doc/Dokumentacja_projekt2_Bocak_Bieniek.docx
@@ -172,7 +172,7 @@
           <w:szCs w:val="40"/>
           <w14:ligatures w14:val="none"/>
         </w:rPr>
-        <w:t>Klasyfikacja wiadomości e-mail</w:t>
+        <w:t>Algorytmy klasyfikacyjne</w:t>
       </w:r>
     </w:p>
     <w:p>
@@ -294,7 +294,6 @@
         <w:rPr>
           <w:rFonts w:ascii="Times New Roman" w:eastAsia="Calibri" w:hAnsi="Times New Roman" w:cs="Times New Roman"/>
           <w:kern w:val="0"/>
-          <w:lang w:val="en-US"/>
           <w14:ligatures w14:val="none"/>
         </w:rPr>
       </w:pPr>
@@ -318,7 +317,6 @@
         <w:rPr>
           <w:rFonts w:ascii="Times New Roman" w:eastAsia="Calibri" w:hAnsi="Times New Roman" w:cs="Times New Roman"/>
           <w:kern w:val="0"/>
-          <w:lang w:val="en-US"/>
           <w14:ligatures w14:val="none"/>
         </w:rPr>
         <w:t>Piotr Grochowalski</w:t>
@@ -330,14 +328,12 @@
         <w:rPr>
           <w:b/>
           <w:bCs/>
-          <w:lang w:val="en-US"/>
         </w:rPr>
       </w:pPr>
       <w:r>
         <w:rPr>
           <w:rFonts w:ascii="Times New Roman" w:eastAsia="Calibri" w:hAnsi="Times New Roman" w:cs="Times New Roman"/>
           <w:kern w:val="0"/>
-          <w:lang w:val="en-US"/>
           <w14:ligatures w14:val="none"/>
         </w:rPr>
         <w:t>Rzeszów 2024</w:t>
@@ -348,14 +344,12 @@
         <w:rPr>
           <w:b/>
           <w:bCs/>
-          <w:lang w:val="en-US"/>
         </w:rPr>
       </w:pPr>
       <w:r>
         <w:rPr>
           <w:b/>
           <w:bCs/>
-          <w:lang w:val="en-US"/>
         </w:rPr>
         <w:br w:type="page"/>
       </w:r>
@@ -387,15 +381,25 @@
       <w:sdtContent>
         <w:p>
           <w:pPr>
-            <w:pStyle w:val="Nagwekspisutreci"/>
+            <w:pStyle w:val="TOCHeading"/>
           </w:pPr>
+          <w:proofErr w:type="spellStart"/>
           <w:r>
-            <w:t>Spis treści</w:t>
+            <w:t>Spis</w:t>
           </w:r>
+          <w:proofErr w:type="spellEnd"/>
+          <w:r>
+            <w:t xml:space="preserve"> </w:t>
+          </w:r>
+          <w:proofErr w:type="spellStart"/>
+          <w:r>
+            <w:t>treści</w:t>
+          </w:r>
+          <w:proofErr w:type="spellEnd"/>
         </w:p>
         <w:p>
           <w:pPr>
-            <w:pStyle w:val="Spistreci2"/>
+            <w:pStyle w:val="TOC2"/>
             <w:tabs>
               <w:tab w:val="right" w:leader="dot" w:pos="9062"/>
             </w:tabs>
@@ -420,7 +424,7 @@
           <w:hyperlink w:anchor="_Toc186025376" w:history="1">
             <w:r>
               <w:rPr>
-                <w:rStyle w:val="Hipercze"/>
+                <w:rStyle w:val="Hyperlink"/>
                 <w:noProof/>
               </w:rPr>
               <w:t>Opis projektu</w:t>
@@ -477,7 +481,7 @@
         </w:p>
         <w:p>
           <w:pPr>
-            <w:pStyle w:val="Spistreci2"/>
+            <w:pStyle w:val="TOC2"/>
             <w:tabs>
               <w:tab w:val="right" w:leader="dot" w:pos="9062"/>
             </w:tabs>
@@ -490,7 +494,7 @@
           <w:hyperlink w:anchor="_Toc186025377" w:history="1">
             <w:r>
               <w:rPr>
-                <w:rStyle w:val="Hipercze"/>
+                <w:rStyle w:val="Hyperlink"/>
                 <w:noProof/>
               </w:rPr>
               <w:t>Funkcje</w:t>
@@ -547,7 +551,7 @@
         </w:p>
         <w:p>
           <w:pPr>
-            <w:pStyle w:val="Spistreci2"/>
+            <w:pStyle w:val="TOC2"/>
             <w:tabs>
               <w:tab w:val="right" w:leader="dot" w:pos="9062"/>
             </w:tabs>
@@ -560,7 +564,7 @@
           <w:hyperlink w:anchor="_Toc186025378" w:history="1">
             <w:r>
               <w:rPr>
-                <w:rStyle w:val="Hipercze"/>
+                <w:rStyle w:val="Hyperlink"/>
                 <w:noProof/>
               </w:rPr>
               <w:t>Użyte technologie</w:t>
@@ -617,7 +621,7 @@
         </w:p>
         <w:p>
           <w:pPr>
-            <w:pStyle w:val="Spistreci2"/>
+            <w:pStyle w:val="TOC2"/>
             <w:tabs>
               <w:tab w:val="right" w:leader="dot" w:pos="9062"/>
             </w:tabs>
@@ -630,7 +634,7 @@
           <w:hyperlink w:anchor="_Toc186025379" w:history="1">
             <w:r>
               <w:rPr>
-                <w:rStyle w:val="Hipercze"/>
+                <w:rStyle w:val="Hyperlink"/>
                 <w:noProof/>
               </w:rPr>
               <w:t>Struktura projektu</w:t>
@@ -674,7 +678,7 @@
                 <w:noProof/>
                 <w:webHidden/>
               </w:rPr>
-              <w:t>3</w:t>
+              <w:t>4</w:t>
             </w:r>
             <w:r>
               <w:rPr>
@@ -687,7 +691,7 @@
         </w:p>
         <w:p>
           <w:pPr>
-            <w:pStyle w:val="Spistreci2"/>
+            <w:pStyle w:val="TOC2"/>
             <w:tabs>
               <w:tab w:val="right" w:leader="dot" w:pos="9062"/>
             </w:tabs>
@@ -700,7 +704,7 @@
           <w:hyperlink w:anchor="_Toc186025380" w:history="1">
             <w:r>
               <w:rPr>
-                <w:rStyle w:val="Hipercze"/>
+                <w:rStyle w:val="Hyperlink"/>
                 <w:noProof/>
               </w:rPr>
               <w:t>Zbiór danych</w:t>
@@ -744,7 +748,7 @@
                 <w:noProof/>
                 <w:webHidden/>
               </w:rPr>
-              <w:t>4</w:t>
+              <w:t>5</w:t>
             </w:r>
             <w:r>
               <w:rPr>
@@ -757,7 +761,7 @@
         </w:p>
         <w:p>
           <w:pPr>
-            <w:pStyle w:val="Spistreci2"/>
+            <w:pStyle w:val="TOC2"/>
             <w:tabs>
               <w:tab w:val="right" w:leader="dot" w:pos="9062"/>
             </w:tabs>
@@ -770,7 +774,7 @@
           <w:hyperlink w:anchor="_Toc186025381" w:history="1">
             <w:r>
               <w:rPr>
-                <w:rStyle w:val="Hipercze"/>
+                <w:rStyle w:val="Hyperlink"/>
                 <w:noProof/>
               </w:rPr>
               <w:t>Instalacja</w:t>
@@ -827,7 +831,7 @@
         </w:p>
         <w:p>
           <w:pPr>
-            <w:pStyle w:val="Spistreci2"/>
+            <w:pStyle w:val="TOC2"/>
             <w:tabs>
               <w:tab w:val="right" w:leader="dot" w:pos="9062"/>
             </w:tabs>
@@ -840,7 +844,7 @@
           <w:hyperlink w:anchor="_Toc186025382" w:history="1">
             <w:r>
               <w:rPr>
-                <w:rStyle w:val="Hipercze"/>
+                <w:rStyle w:val="Hyperlink"/>
                 <w:noProof/>
               </w:rPr>
               <w:t>Obsługa aplikacji</w:t>
@@ -884,7 +888,7 @@
                 <w:noProof/>
                 <w:webHidden/>
               </w:rPr>
-              <w:t>5</w:t>
+              <w:t>6</w:t>
             </w:r>
             <w:r>
               <w:rPr>
@@ -1054,33 +1058,12 @@
     </w:p>
     <w:p>
       <w:pPr>
-        <w:rPr>
-          <w:lang w:val="en-US"/>
-        </w:rPr>
-      </w:pPr>
-    </w:p>
-    <w:p>
-      <w:pPr>
-        <w:rPr>
-          <w:lang w:val="en-US"/>
-        </w:rPr>
-      </w:pPr>
-    </w:p>
-    <w:p>
-      <w:pPr>
-        <w:rPr>
-          <w:lang w:val="en-US"/>
-        </w:rPr>
-      </w:pPr>
-    </w:p>
-    <w:p>
-      <w:pPr>
         <w:jc w:val="center"/>
       </w:pPr>
       <w:hyperlink r:id="rId7" w:history="1">
         <w:r>
           <w:rPr>
-            <w:rStyle w:val="Hipercze"/>
+            <w:rStyle w:val="Hyperlink"/>
           </w:rPr>
           <w:t>Repozytorium projektu</w:t>
         </w:r>
@@ -1088,7 +1071,7 @@
     </w:p>
     <w:p>
       <w:pPr>
-        <w:pStyle w:val="Nagwek2"/>
+        <w:pStyle w:val="Heading2"/>
       </w:pPr>
       <w:bookmarkStart w:id="0" w:name="_Toc186025376"/>
       <w:r>
@@ -1109,7 +1092,7 @@
     </w:p>
     <w:p>
       <w:pPr>
-        <w:pStyle w:val="Akapitzlist"/>
+        <w:pStyle w:val="ListParagraph"/>
         <w:numPr>
           <w:ilvl w:val="0"/>
           <w:numId w:val="24"/>
@@ -1122,7 +1105,7 @@
     </w:p>
     <w:p>
       <w:pPr>
-        <w:pStyle w:val="Akapitzlist"/>
+        <w:pStyle w:val="ListParagraph"/>
         <w:numPr>
           <w:ilvl w:val="0"/>
           <w:numId w:val="24"/>
@@ -1155,7 +1138,7 @@
       <w:hyperlink r:id="rId8" w:history="1">
         <w:r>
           <w:rPr>
-            <w:rStyle w:val="Hipercze"/>
+            <w:rStyle w:val="Hyperlink"/>
           </w:rPr>
           <w:t>Enron Spam Dataset</w:t>
         </w:r>
@@ -1166,7 +1149,7 @@
       <w:hyperlink r:id="rId9" w:history="1">
         <w:r>
           <w:rPr>
-            <w:rStyle w:val="Hipercze"/>
+            <w:rStyle w:val="Hyperlink"/>
           </w:rPr>
           <w:t>UCI Mushroom</w:t>
         </w:r>
@@ -1180,7 +1163,7 @@
     </w:p>
     <w:p>
       <w:pPr>
-        <w:pStyle w:val="Nagwek2"/>
+        <w:pStyle w:val="Heading2"/>
         <w:jc w:val="both"/>
       </w:pPr>
       <w:bookmarkStart w:id="1" w:name="_Toc186025377"/>
@@ -1191,7 +1174,7 @@
     </w:p>
     <w:p>
       <w:pPr>
-        <w:pStyle w:val="Akapitzlist"/>
+        <w:pStyle w:val="ListParagraph"/>
         <w:numPr>
           <w:ilvl w:val="0"/>
           <w:numId w:val="2"/>
@@ -1207,7 +1190,7 @@
     </w:p>
     <w:p>
       <w:pPr>
-        <w:pStyle w:val="Akapitzlist"/>
+        <w:pStyle w:val="ListParagraph"/>
         <w:numPr>
           <w:ilvl w:val="0"/>
           <w:numId w:val="13"/>
@@ -1220,7 +1203,7 @@
     </w:p>
     <w:p>
       <w:pPr>
-        <w:pStyle w:val="Akapitzlist"/>
+        <w:pStyle w:val="ListParagraph"/>
         <w:numPr>
           <w:ilvl w:val="0"/>
           <w:numId w:val="2"/>
@@ -1233,7 +1216,7 @@
     </w:p>
     <w:p>
       <w:pPr>
-        <w:pStyle w:val="Akapitzlist"/>
+        <w:pStyle w:val="ListParagraph"/>
         <w:numPr>
           <w:ilvl w:val="0"/>
           <w:numId w:val="3"/>
@@ -1246,7 +1229,7 @@
     </w:p>
     <w:p>
       <w:pPr>
-        <w:pStyle w:val="Akapitzlist"/>
+        <w:pStyle w:val="ListParagraph"/>
         <w:numPr>
           <w:ilvl w:val="0"/>
           <w:numId w:val="3"/>
@@ -1259,7 +1242,7 @@
     </w:p>
     <w:p>
       <w:pPr>
-        <w:pStyle w:val="Akapitzlist"/>
+        <w:pStyle w:val="ListParagraph"/>
         <w:numPr>
           <w:ilvl w:val="0"/>
           <w:numId w:val="3"/>
@@ -1272,7 +1255,7 @@
     </w:p>
     <w:p>
       <w:pPr>
-        <w:pStyle w:val="Akapitzlist"/>
+        <w:pStyle w:val="ListParagraph"/>
         <w:numPr>
           <w:ilvl w:val="0"/>
           <w:numId w:val="3"/>
@@ -1285,7 +1268,7 @@
     </w:p>
     <w:p>
       <w:pPr>
-        <w:pStyle w:val="Akapitzlist"/>
+        <w:pStyle w:val="ListParagraph"/>
         <w:numPr>
           <w:ilvl w:val="0"/>
           <w:numId w:val="3"/>
@@ -1298,7 +1281,7 @@
     </w:p>
     <w:p>
       <w:pPr>
-        <w:pStyle w:val="Akapitzlist"/>
+        <w:pStyle w:val="ListParagraph"/>
         <w:numPr>
           <w:ilvl w:val="0"/>
           <w:numId w:val="2"/>
@@ -1311,7 +1294,7 @@
     </w:p>
     <w:p>
       <w:pPr>
-        <w:pStyle w:val="Akapitzlist"/>
+        <w:pStyle w:val="ListParagraph"/>
         <w:numPr>
           <w:ilvl w:val="0"/>
           <w:numId w:val="5"/>
@@ -1324,7 +1307,7 @@
     </w:p>
     <w:p>
       <w:pPr>
-        <w:pStyle w:val="Akapitzlist"/>
+        <w:pStyle w:val="ListParagraph"/>
         <w:numPr>
           <w:ilvl w:val="0"/>
           <w:numId w:val="5"/>
@@ -1337,7 +1320,7 @@
     </w:p>
     <w:p>
       <w:pPr>
-        <w:pStyle w:val="Akapitzlist"/>
+        <w:pStyle w:val="ListParagraph"/>
         <w:numPr>
           <w:ilvl w:val="0"/>
           <w:numId w:val="2"/>
@@ -1350,7 +1333,7 @@
     </w:p>
     <w:p>
       <w:pPr>
-        <w:pStyle w:val="Akapitzlist"/>
+        <w:pStyle w:val="ListParagraph"/>
         <w:numPr>
           <w:ilvl w:val="0"/>
           <w:numId w:val="12"/>
@@ -1363,7 +1346,7 @@
     </w:p>
     <w:p>
       <w:pPr>
-        <w:pStyle w:val="Akapitzlist"/>
+        <w:pStyle w:val="ListParagraph"/>
         <w:numPr>
           <w:ilvl w:val="0"/>
           <w:numId w:val="12"/>
@@ -1376,7 +1359,7 @@
     </w:p>
     <w:p>
       <w:pPr>
-        <w:pStyle w:val="Akapitzlist"/>
+        <w:pStyle w:val="ListParagraph"/>
         <w:numPr>
           <w:ilvl w:val="0"/>
           <w:numId w:val="2"/>
@@ -1389,7 +1372,7 @@
     </w:p>
     <w:p>
       <w:pPr>
-        <w:pStyle w:val="Akapitzlist"/>
+        <w:pStyle w:val="ListParagraph"/>
         <w:numPr>
           <w:ilvl w:val="0"/>
           <w:numId w:val="12"/>
@@ -1402,7 +1385,7 @@
     </w:p>
     <w:p>
       <w:pPr>
-        <w:pStyle w:val="Nagwek2"/>
+        <w:pStyle w:val="Heading2"/>
       </w:pPr>
       <w:bookmarkStart w:id="2" w:name="_Toc186025378"/>
       <w:r>
@@ -1412,7 +1395,7 @@
     </w:p>
     <w:p>
       <w:pPr>
-        <w:pStyle w:val="Akapitzlist"/>
+        <w:pStyle w:val="ListParagraph"/>
         <w:numPr>
           <w:ilvl w:val="0"/>
           <w:numId w:val="12"/>
@@ -1425,7 +1408,7 @@
     </w:p>
     <w:p>
       <w:pPr>
-        <w:pStyle w:val="Akapitzlist"/>
+        <w:pStyle w:val="ListParagraph"/>
         <w:numPr>
           <w:ilvl w:val="0"/>
           <w:numId w:val="12"/>
@@ -1438,7 +1421,7 @@
     </w:p>
     <w:p>
       <w:pPr>
-        <w:pStyle w:val="Akapitzlist"/>
+        <w:pStyle w:val="ListParagraph"/>
         <w:numPr>
           <w:ilvl w:val="0"/>
           <w:numId w:val="12"/>
@@ -1451,7 +1434,7 @@
     </w:p>
     <w:p>
       <w:pPr>
-        <w:pStyle w:val="Akapitzlist"/>
+        <w:pStyle w:val="ListParagraph"/>
         <w:numPr>
           <w:ilvl w:val="0"/>
           <w:numId w:val="12"/>
@@ -1464,7 +1447,7 @@
     </w:p>
     <w:p>
       <w:pPr>
-        <w:pStyle w:val="Akapitzlist"/>
+        <w:pStyle w:val="ListParagraph"/>
         <w:numPr>
           <w:ilvl w:val="0"/>
           <w:numId w:val="12"/>
@@ -1477,7 +1460,17 @@
     </w:p>
     <w:p>
       <w:pPr>
-        <w:pStyle w:val="Nagwek2"/>
+        <w:jc w:val="both"/>
+      </w:pPr>
+    </w:p>
+    <w:p>
+      <w:pPr>
+        <w:jc w:val="both"/>
+      </w:pPr>
+    </w:p>
+    <w:p>
+      <w:pPr>
+        <w:pStyle w:val="Heading2"/>
       </w:pPr>
       <w:bookmarkStart w:id="3" w:name="_Toc186025379"/>
       <w:r>
@@ -1488,7 +1481,7 @@
     </w:p>
     <w:p>
       <w:pPr>
-        <w:pStyle w:val="Akapitzlist"/>
+        <w:pStyle w:val="ListParagraph"/>
         <w:numPr>
           <w:ilvl w:val="0"/>
           <w:numId w:val="14"/>
@@ -1509,7 +1502,7 @@
     </w:p>
     <w:p>
       <w:pPr>
-        <w:pStyle w:val="Akapitzlist"/>
+        <w:pStyle w:val="ListParagraph"/>
         <w:numPr>
           <w:ilvl w:val="0"/>
           <w:numId w:val="15"/>
@@ -1522,7 +1515,7 @@
     </w:p>
     <w:p>
       <w:pPr>
-        <w:pStyle w:val="Akapitzlist"/>
+        <w:pStyle w:val="ListParagraph"/>
         <w:numPr>
           <w:ilvl w:val="0"/>
           <w:numId w:val="15"/>
@@ -1535,7 +1528,7 @@
     </w:p>
     <w:p>
       <w:pPr>
-        <w:pStyle w:val="Akapitzlist"/>
+        <w:pStyle w:val="ListParagraph"/>
         <w:numPr>
           <w:ilvl w:val="0"/>
           <w:numId w:val="15"/>
@@ -1548,7 +1541,7 @@
     </w:p>
     <w:p>
       <w:pPr>
-        <w:pStyle w:val="Akapitzlist"/>
+        <w:pStyle w:val="ListParagraph"/>
         <w:numPr>
           <w:ilvl w:val="0"/>
           <w:numId w:val="15"/>
@@ -1566,7 +1559,7 @@
     </w:p>
     <w:p>
       <w:pPr>
-        <w:pStyle w:val="Akapitzlist"/>
+        <w:pStyle w:val="ListParagraph"/>
         <w:numPr>
           <w:ilvl w:val="0"/>
           <w:numId w:val="14"/>
@@ -1576,11 +1569,33 @@
           <w:lang w:val="en-US"/>
         </w:rPr>
       </w:pPr>
-      <w:r>
-        <w:rPr>
-          <w:lang w:val="en-US"/>
-        </w:rPr>
-        <w:t>Implementacja algorytmów: classifier_alghoritms.p</w:t>
+      <w:proofErr w:type="spellStart"/>
+      <w:r>
+        <w:rPr>
+          <w:lang w:val="en-US"/>
+        </w:rPr>
+        <w:t>Implementacja</w:t>
+      </w:r>
+      <w:proofErr w:type="spellEnd"/>
+      <w:r>
+        <w:rPr>
+          <w:lang w:val="en-US"/>
+        </w:rPr>
+        <w:t xml:space="preserve"> </w:t>
+      </w:r>
+      <w:proofErr w:type="spellStart"/>
+      <w:r>
+        <w:rPr>
+          <w:lang w:val="en-US"/>
+        </w:rPr>
+        <w:t>algorytmów</w:t>
+      </w:r>
+      <w:proofErr w:type="spellEnd"/>
+      <w:r>
+        <w:rPr>
+          <w:lang w:val="en-US"/>
+        </w:rPr>
+        <w:t>: classifier_alghoritms.p</w:t>
       </w:r>
       <w:r>
         <w:rPr>
@@ -1602,7 +1617,7 @@
     </w:p>
     <w:p>
       <w:pPr>
-        <w:pStyle w:val="Akapitzlist"/>
+        <w:pStyle w:val="ListParagraph"/>
         <w:numPr>
           <w:ilvl w:val="0"/>
           <w:numId w:val="16"/>
@@ -1615,7 +1630,7 @@
     </w:p>
     <w:p>
       <w:pPr>
-        <w:pStyle w:val="Akapitzlist"/>
+        <w:pStyle w:val="ListParagraph"/>
         <w:numPr>
           <w:ilvl w:val="0"/>
           <w:numId w:val="16"/>
@@ -1629,7 +1644,28 @@
         <w:rPr>
           <w:lang w:val="en-US"/>
         </w:rPr>
-        <w:t>Naive Bayes: wykorzystuje sklearn.naive_bayes.Multinominal</w:t>
+        <w:t xml:space="preserve">Naive Bayes: </w:t>
+      </w:r>
+      <w:proofErr w:type="spellStart"/>
+      <w:r>
+        <w:rPr>
+          <w:lang w:val="en-US"/>
+        </w:rPr>
+        <w:t>wykorzystuje</w:t>
+      </w:r>
+      <w:proofErr w:type="spellEnd"/>
+      <w:r>
+        <w:rPr>
+          <w:lang w:val="en-US"/>
+        </w:rPr>
+        <w:t xml:space="preserve"> </w:t>
+      </w:r>
+      <w:proofErr w:type="spellStart"/>
+      <w:r>
+        <w:rPr>
+          <w:lang w:val="en-US"/>
+        </w:rPr>
+        <w:t>sklearn.naive_bayes.Multinominal</w:t>
       </w:r>
       <w:r>
         <w:rPr>
@@ -1637,10 +1673,11 @@
         </w:rPr>
         <w:t>NB</w:t>
       </w:r>
-    </w:p>
-    <w:p>
-      <w:pPr>
-        <w:pStyle w:val="Akapitzlist"/>
+      <w:proofErr w:type="spellEnd"/>
+    </w:p>
+    <w:p>
+      <w:pPr>
+        <w:pStyle w:val="ListParagraph"/>
         <w:numPr>
           <w:ilvl w:val="0"/>
           <w:numId w:val="16"/>
@@ -1656,7 +1693,7 @@
     </w:p>
     <w:p>
       <w:pPr>
-        <w:pStyle w:val="Akapitzlist"/>
+        <w:pStyle w:val="ListParagraph"/>
         <w:numPr>
           <w:ilvl w:val="0"/>
           <w:numId w:val="16"/>
@@ -1669,7 +1706,7 @@
     </w:p>
     <w:p>
       <w:pPr>
-        <w:pStyle w:val="Akapitzlist"/>
+        <w:pStyle w:val="ListParagraph"/>
         <w:numPr>
           <w:ilvl w:val="0"/>
           <w:numId w:val="16"/>
@@ -1687,7 +1724,7 @@
     </w:p>
     <w:p>
       <w:pPr>
-        <w:pStyle w:val="Akapitzlist"/>
+        <w:pStyle w:val="ListParagraph"/>
         <w:numPr>
           <w:ilvl w:val="0"/>
           <w:numId w:val="14"/>
@@ -1719,14 +1756,7 @@
           <w:i/>
           <w:iCs/>
         </w:rPr>
-        <w:t>processing_spam</w:t>
-      </w:r>
-      <w:r>
-        <w:rPr>
-          <w:i/>
-          <w:iCs/>
-        </w:rPr>
-        <w:t>.py</w:t>
+        <w:t>processing_spam.py</w:t>
       </w:r>
     </w:p>
     <w:p>
@@ -1739,7 +1769,7 @@
     </w:p>
     <w:p>
       <w:pPr>
-        <w:pStyle w:val="Akapitzlist"/>
+        <w:pStyle w:val="ListParagraph"/>
         <w:numPr>
           <w:ilvl w:val="0"/>
           <w:numId w:val="18"/>
@@ -1752,7 +1782,7 @@
     </w:p>
     <w:p>
       <w:pPr>
-        <w:pStyle w:val="Akapitzlist"/>
+        <w:pStyle w:val="ListParagraph"/>
         <w:numPr>
           <w:ilvl w:val="0"/>
           <w:numId w:val="18"/>
@@ -1765,7 +1795,7 @@
     </w:p>
     <w:p>
       <w:pPr>
-        <w:pStyle w:val="Akapitzlist"/>
+        <w:pStyle w:val="ListParagraph"/>
         <w:numPr>
           <w:ilvl w:val="0"/>
           <w:numId w:val="18"/>
@@ -1783,7 +1813,7 @@
     </w:p>
     <w:p>
       <w:pPr>
-        <w:pStyle w:val="Akapitzlist"/>
+        <w:pStyle w:val="ListParagraph"/>
         <w:numPr>
           <w:ilvl w:val="0"/>
           <w:numId w:val="14"/>
@@ -1812,7 +1842,7 @@
     </w:p>
     <w:p>
       <w:pPr>
-        <w:pStyle w:val="Akapitzlist"/>
+        <w:pStyle w:val="ListParagraph"/>
         <w:numPr>
           <w:ilvl w:val="0"/>
           <w:numId w:val="19"/>
@@ -1825,7 +1855,7 @@
     </w:p>
     <w:p>
       <w:pPr>
-        <w:pStyle w:val="Akapitzlist"/>
+        <w:pStyle w:val="ListParagraph"/>
         <w:numPr>
           <w:ilvl w:val="0"/>
           <w:numId w:val="19"/>
@@ -1843,7 +1873,7 @@
     </w:p>
     <w:p>
       <w:pPr>
-        <w:pStyle w:val="Akapitzlist"/>
+        <w:pStyle w:val="ListParagraph"/>
         <w:numPr>
           <w:ilvl w:val="0"/>
           <w:numId w:val="14"/>
@@ -1870,7 +1900,7 @@
     </w:p>
     <w:p>
       <w:pPr>
-        <w:pStyle w:val="Nagwek2"/>
+        <w:pStyle w:val="Heading2"/>
       </w:pPr>
       <w:bookmarkStart w:id="4" w:name="_Toc186025380"/>
       <w:r>
@@ -1904,7 +1934,7 @@
     </w:p>
     <w:p>
       <w:pPr>
-        <w:pStyle w:val="Akapitzlist"/>
+        <w:pStyle w:val="ListParagraph"/>
         <w:numPr>
           <w:ilvl w:val="0"/>
           <w:numId w:val="19"/>
@@ -1914,21 +1944,31 @@
       <w:r>
         <w:t xml:space="preserve">Enron Spam Dataset, dostępnego pod adresem </w:t>
       </w:r>
-      <w:hyperlink r:id="rId10" w:history="1">
-        <w:r>
-          <w:rPr>
-            <w:rStyle w:val="Hipercze"/>
-          </w:rPr>
-          <w:t>Enron Spam Dataset</w:t>
-        </w:r>
-      </w:hyperlink>
+      <w:r>
+        <w:fldChar w:fldCharType="begin"/>
+      </w:r>
+      <w:r>
+        <w:instrText>HYPERLINK "https://github.com/MWiechmann/enron_spam_data.git"</w:instrText>
+      </w:r>
+      <w:r>
+        <w:fldChar w:fldCharType="separate"/>
+      </w:r>
+      <w:r>
+        <w:rPr>
+          <w:rStyle w:val="Hyperlink"/>
+        </w:rPr>
+        <w:t>Enron Spam Dataset</w:t>
+      </w:r>
+      <w:r>
+        <w:fldChar w:fldCharType="end"/>
+      </w:r>
       <w:r>
         <w:t>.</w:t>
       </w:r>
     </w:p>
     <w:p>
       <w:pPr>
-        <w:pStyle w:val="Akapitzlist"/>
+        <w:pStyle w:val="ListParagraph"/>
         <w:numPr>
           <w:ilvl w:val="0"/>
           <w:numId w:val="19"/>
@@ -1948,7 +1988,21 @@
         <w:rPr>
           <w:lang w:val="en-US"/>
         </w:rPr>
-        <w:t>, zbiór nr 73</w:t>
+        <w:t xml:space="preserve">, </w:t>
+      </w:r>
+      <w:proofErr w:type="spellStart"/>
+      <w:r>
+        <w:rPr>
+          <w:lang w:val="en-US"/>
+        </w:rPr>
+        <w:t>zbiór</w:t>
+      </w:r>
+      <w:proofErr w:type="spellEnd"/>
+      <w:r>
+        <w:rPr>
+          <w:lang w:val="en-US"/>
+        </w:rPr>
+        <w:t xml:space="preserve"> nr 73</w:t>
       </w:r>
       <w:r>
         <w:rPr>
@@ -1956,10 +2010,10 @@
         </w:rPr>
         <w:t xml:space="preserve"> </w:t>
       </w:r>
-      <w:hyperlink r:id="rId11" w:history="1">
+      <w:hyperlink r:id="rId10" w:history="1">
         <w:r>
           <w:rPr>
-            <w:rStyle w:val="Hipercze"/>
+            <w:rStyle w:val="Hyperlink"/>
             <w:lang w:val="en-US"/>
           </w:rPr>
           <w:t>UCI Mushroom</w:t>
@@ -1982,7 +2036,7 @@
     </w:p>
     <w:p>
       <w:pPr>
-        <w:pStyle w:val="Akapitzlist"/>
+        <w:pStyle w:val="ListParagraph"/>
         <w:numPr>
           <w:ilvl w:val="0"/>
           <w:numId w:val="20"/>
@@ -1991,11 +2045,68 @@
           <w:lang w:val="en-US"/>
         </w:rPr>
       </w:pPr>
-      <w:r>
-        <w:rPr>
-          <w:lang w:val="en-US"/>
-        </w:rPr>
-        <w:t>Łączy kolumny Subject oraz Message w jedno pole: Combin</w:t>
+      <w:proofErr w:type="spellStart"/>
+      <w:r>
+        <w:rPr>
+          <w:lang w:val="en-US"/>
+        </w:rPr>
+        <w:t>Łączy</w:t>
+      </w:r>
+      <w:proofErr w:type="spellEnd"/>
+      <w:r>
+        <w:rPr>
+          <w:lang w:val="en-US"/>
+        </w:rPr>
+        <w:t xml:space="preserve"> </w:t>
+      </w:r>
+      <w:proofErr w:type="spellStart"/>
+      <w:r>
+        <w:rPr>
+          <w:lang w:val="en-US"/>
+        </w:rPr>
+        <w:t>kolumny</w:t>
+      </w:r>
+      <w:proofErr w:type="spellEnd"/>
+      <w:r>
+        <w:rPr>
+          <w:lang w:val="en-US"/>
+        </w:rPr>
+        <w:t xml:space="preserve"> Subject </w:t>
+      </w:r>
+      <w:proofErr w:type="spellStart"/>
+      <w:r>
+        <w:rPr>
+          <w:lang w:val="en-US"/>
+        </w:rPr>
+        <w:t>oraz</w:t>
+      </w:r>
+      <w:proofErr w:type="spellEnd"/>
+      <w:r>
+        <w:rPr>
+          <w:lang w:val="en-US"/>
+        </w:rPr>
+        <w:t xml:space="preserve"> Message w </w:t>
+      </w:r>
+      <w:proofErr w:type="spellStart"/>
+      <w:r>
+        <w:rPr>
+          <w:lang w:val="en-US"/>
+        </w:rPr>
+        <w:t>jedno</w:t>
+      </w:r>
+      <w:proofErr w:type="spellEnd"/>
+      <w:r>
+        <w:rPr>
+          <w:lang w:val="en-US"/>
+        </w:rPr>
+        <w:t xml:space="preserve"> pole: </w:t>
+      </w:r>
+      <w:proofErr w:type="spellStart"/>
+      <w:r>
+        <w:rPr>
+          <w:lang w:val="en-US"/>
+        </w:rPr>
+        <w:t>Combin</w:t>
       </w:r>
       <w:r>
         <w:rPr>
@@ -2003,10 +2114,11 @@
         </w:rPr>
         <w:t>ed_Message</w:t>
       </w:r>
-    </w:p>
-    <w:p>
-      <w:pPr>
-        <w:pStyle w:val="Akapitzlist"/>
+      <w:proofErr w:type="spellEnd"/>
+    </w:p>
+    <w:p>
+      <w:pPr>
+        <w:pStyle w:val="ListParagraph"/>
         <w:numPr>
           <w:ilvl w:val="0"/>
           <w:numId w:val="20"/>
@@ -2021,7 +2133,7 @@
     </w:p>
     <w:p>
       <w:pPr>
-        <w:pStyle w:val="Akapitzlist"/>
+        <w:pStyle w:val="ListParagraph"/>
         <w:numPr>
           <w:ilvl w:val="0"/>
           <w:numId w:val="20"/>
@@ -2033,12 +2145,18 @@
     </w:p>
     <w:p>
       <w:r>
-        <w:t>Przetwarzanie danych dla Datasetu Spam:</w:t>
-      </w:r>
-    </w:p>
-    <w:p>
-      <w:pPr>
-        <w:pStyle w:val="Akapitzlist"/>
+        <w:t xml:space="preserve">Przetwarzanie danych dla Datasetu </w:t>
+      </w:r>
+      <w:r>
+        <w:t>UCI Mushroom</w:t>
+      </w:r>
+      <w:r>
+        <w:t>:</w:t>
+      </w:r>
+    </w:p>
+    <w:p>
+      <w:pPr>
+        <w:pStyle w:val="ListParagraph"/>
         <w:numPr>
           <w:ilvl w:val="0"/>
           <w:numId w:val="20"/>
@@ -2050,7 +2168,7 @@
     </w:p>
     <w:p>
       <w:pPr>
-        <w:pStyle w:val="Akapitzlist"/>
+        <w:pStyle w:val="ListParagraph"/>
         <w:numPr>
           <w:ilvl w:val="0"/>
           <w:numId w:val="20"/>
@@ -2062,7 +2180,7 @@
     </w:p>
     <w:p>
       <w:pPr>
-        <w:pStyle w:val="Akapitzlist"/>
+        <w:pStyle w:val="ListParagraph"/>
         <w:numPr>
           <w:ilvl w:val="0"/>
           <w:numId w:val="20"/>
@@ -2074,7 +2192,7 @@
     </w:p>
     <w:p>
       <w:pPr>
-        <w:pStyle w:val="Akapitzlist"/>
+        <w:pStyle w:val="ListParagraph"/>
         <w:numPr>
           <w:ilvl w:val="0"/>
           <w:numId w:val="20"/>
@@ -2086,7 +2204,7 @@
     </w:p>
     <w:p>
       <w:pPr>
-        <w:pStyle w:val="Akapitzlist"/>
+        <w:pStyle w:val="ListParagraph"/>
         <w:numPr>
           <w:ilvl w:val="0"/>
           <w:numId w:val="20"/>
@@ -2098,7 +2216,7 @@
     </w:p>
     <w:p>
       <w:pPr>
-        <w:pStyle w:val="Akapitzlist"/>
+        <w:pStyle w:val="ListParagraph"/>
         <w:numPr>
           <w:ilvl w:val="0"/>
           <w:numId w:val="20"/>
@@ -2110,7 +2228,7 @@
     </w:p>
     <w:p>
       <w:pPr>
-        <w:pStyle w:val="Nagwek2"/>
+        <w:pStyle w:val="Heading2"/>
       </w:pPr>
       <w:bookmarkStart w:id="5" w:name="_Toc186025381"/>
       <w:r>
@@ -2125,7 +2243,7 @@
     </w:p>
     <w:p>
       <w:pPr>
-        <w:pStyle w:val="Akapitzlist"/>
+        <w:pStyle w:val="ListParagraph"/>
         <w:numPr>
           <w:ilvl w:val="0"/>
           <w:numId w:val="21"/>
@@ -2142,7 +2260,7 @@
     </w:p>
     <w:p>
       <w:pPr>
-        <w:pStyle w:val="Akapitzlist"/>
+        <w:pStyle w:val="ListParagraph"/>
         <w:numPr>
           <w:ilvl w:val="0"/>
           <w:numId w:val="22"/>
@@ -2172,7 +2290,7 @@
     </w:p>
     <w:p>
       <w:pPr>
-        <w:pStyle w:val="Akapitzlist"/>
+        <w:pStyle w:val="ListParagraph"/>
         <w:numPr>
           <w:ilvl w:val="0"/>
           <w:numId w:val="22"/>
@@ -2184,12 +2302,12 @@
     </w:p>
     <w:p>
       <w:pPr>
-        <w:pStyle w:val="Akapitzlist"/>
-      </w:pPr>
-    </w:p>
-    <w:p>
-      <w:pPr>
-        <w:pStyle w:val="Akapitzlist"/>
+        <w:pStyle w:val="ListParagraph"/>
+      </w:pPr>
+    </w:p>
+    <w:p>
+      <w:pPr>
+        <w:pStyle w:val="ListParagraph"/>
         <w:numPr>
           <w:ilvl w:val="0"/>
           <w:numId w:val="22"/>
@@ -2209,7 +2327,21 @@
         <w:rPr>
           <w:lang w:val="en-US"/>
         </w:rPr>
-        <w:t xml:space="preserve">&gt;&gt;* python3 -m ensurepip           </w:t>
+        <w:t xml:space="preserve">&gt;&gt;* python3 -m </w:t>
+      </w:r>
+      <w:proofErr w:type="spellStart"/>
+      <w:r>
+        <w:rPr>
+          <w:lang w:val="en-US"/>
+        </w:rPr>
+        <w:t>ensurepip</w:t>
+      </w:r>
+      <w:proofErr w:type="spellEnd"/>
+      <w:r>
+        <w:rPr>
+          <w:lang w:val="en-US"/>
+        </w:rPr>
+        <w:t xml:space="preserve">           </w:t>
       </w:r>
       <w:r>
         <w:rPr>
@@ -2228,7 +2360,35 @@
           <w:lang w:val="en-US"/>
         </w:rPr>
         <w:br/>
-        <w:t>&gt;&gt; python -m venv ./.venv            </w:t>
+        <w:t xml:space="preserve">&gt;&gt; python -m </w:t>
+      </w:r>
+      <w:proofErr w:type="spellStart"/>
+      <w:r>
+        <w:rPr>
+          <w:lang w:val="en-US"/>
+        </w:rPr>
+        <w:t>venv</w:t>
+      </w:r>
+      <w:proofErr w:type="spellEnd"/>
+      <w:r>
+        <w:rPr>
+          <w:lang w:val="en-US"/>
+        </w:rPr>
+        <w:t xml:space="preserve"> ./.</w:t>
+      </w:r>
+      <w:proofErr w:type="spellStart"/>
+      <w:r>
+        <w:rPr>
+          <w:lang w:val="en-US"/>
+        </w:rPr>
+        <w:t>venv</w:t>
+      </w:r>
+      <w:proofErr w:type="spellEnd"/>
+      <w:r>
+        <w:rPr>
+          <w:lang w:val="en-US"/>
+        </w:rPr>
+        <w:t xml:space="preserve">            </w:t>
       </w:r>
       <w:r>
         <w:rPr>
@@ -2240,14 +2400,36 @@
         <w:rPr>
           <w:lang w:val="en-US"/>
         </w:rPr>
-        <w:t># create venv</w:t>
-      </w:r>
+        <w:t xml:space="preserve"># create </w:t>
+      </w:r>
+      <w:proofErr w:type="spellStart"/>
+      <w:r>
+        <w:rPr>
+          <w:lang w:val="en-US"/>
+        </w:rPr>
+        <w:t>venv</w:t>
+      </w:r>
+      <w:proofErr w:type="spellEnd"/>
       <w:r>
         <w:rPr>
           <w:lang w:val="en-US"/>
         </w:rPr>
         <w:br/>
-        <w:t>&gt;&gt; source .venv/Scripts/activate    </w:t>
+        <w:t>&gt;&gt; source .</w:t>
+      </w:r>
+      <w:proofErr w:type="spellStart"/>
+      <w:r>
+        <w:rPr>
+          <w:lang w:val="en-US"/>
+        </w:rPr>
+        <w:t>venv</w:t>
+      </w:r>
+      <w:proofErr w:type="spellEnd"/>
+      <w:r>
+        <w:rPr>
+          <w:lang w:val="en-US"/>
+        </w:rPr>
+        <w:t>/Scripts/activate    </w:t>
       </w:r>
       <w:r>
         <w:rPr>
@@ -2259,14 +2441,42 @@
         <w:rPr>
           <w:lang w:val="en-US"/>
         </w:rPr>
-        <w:t># activate virual environment (Linux)</w:t>
+        <w:t xml:space="preserve"># activate </w:t>
+      </w:r>
+      <w:proofErr w:type="spellStart"/>
+      <w:r>
+        <w:rPr>
+          <w:lang w:val="en-US"/>
+        </w:rPr>
+        <w:t>virual</w:t>
+      </w:r>
+      <w:proofErr w:type="spellEnd"/>
+      <w:r>
+        <w:rPr>
+          <w:lang w:val="en-US"/>
+        </w:rPr>
+        <w:t xml:space="preserve"> environment (Linux)</w:t>
       </w:r>
       <w:r>
         <w:rPr>
           <w:lang w:val="en-US"/>
         </w:rPr>
         <w:br/>
-        <w:t>&gt;&gt; .venv/Scripts/activate            </w:t>
+        <w:t>&gt;&gt; .</w:t>
+      </w:r>
+      <w:proofErr w:type="spellStart"/>
+      <w:r>
+        <w:rPr>
+          <w:lang w:val="en-US"/>
+        </w:rPr>
+        <w:t>venv</w:t>
+      </w:r>
+      <w:proofErr w:type="spellEnd"/>
+      <w:r>
+        <w:rPr>
+          <w:lang w:val="en-US"/>
+        </w:rPr>
+        <w:t>/Scripts/activate            </w:t>
       </w:r>
       <w:r>
         <w:rPr>
@@ -2278,7 +2488,21 @@
         <w:rPr>
           <w:lang w:val="en-US"/>
         </w:rPr>
-        <w:t># activate virual environment (Windows)</w:t>
+        <w:t xml:space="preserve"># activate </w:t>
+      </w:r>
+      <w:proofErr w:type="spellStart"/>
+      <w:r>
+        <w:rPr>
+          <w:lang w:val="en-US"/>
+        </w:rPr>
+        <w:t>virual</w:t>
+      </w:r>
+      <w:proofErr w:type="spellEnd"/>
+      <w:r>
+        <w:rPr>
+          <w:lang w:val="en-US"/>
+        </w:rPr>
+        <w:t xml:space="preserve"> environment (Windows)</w:t>
       </w:r>
       <w:r>
         <w:rPr>
@@ -2302,7 +2526,7 @@
     </w:p>
     <w:p>
       <w:pPr>
-        <w:pStyle w:val="Akapitzlist"/>
+        <w:pStyle w:val="ListParagraph"/>
         <w:numPr>
           <w:ilvl w:val="0"/>
           <w:numId w:val="22"/>
@@ -2322,7 +2546,7 @@
     </w:p>
     <w:p>
       <w:pPr>
-        <w:pStyle w:val="Nagwek2"/>
+        <w:pStyle w:val="Heading2"/>
       </w:pPr>
       <w:bookmarkStart w:id="6" w:name="_Toc186025382"/>
       <w:r>
@@ -2333,7 +2557,7 @@
     </w:p>
     <w:p>
       <w:pPr>
-        <w:pStyle w:val="Akapitzlist"/>
+        <w:pStyle w:val="ListParagraph"/>
         <w:numPr>
           <w:ilvl w:val="0"/>
           <w:numId w:val="23"/>
@@ -2353,10 +2577,13 @@
         <w:jc w:val="center"/>
       </w:pPr>
       <w:r>
+        <w:rPr>
+          <w:noProof/>
+        </w:rPr>
         <w:drawing>
-          <wp:inline distT="0" distB="0" distL="0" distR="0" wp14:anchorId="57D86BE9" wp14:editId="2F6B4E40">
-            <wp:extent cx="4781550" cy="2279565"/>
-            <wp:effectExtent l="0" t="0" r="0" b="6985"/>
+          <wp:inline distT="0" distB="0" distL="0" distR="0" wp14:anchorId="57D86BE9" wp14:editId="5C23AE31">
+            <wp:extent cx="5681678" cy="2708694"/>
+            <wp:effectExtent l="0" t="0" r="0" b="0"/>
             <wp:docPr id="149974491" name="Obraz 1" descr="Obraz zawierający tekst, zrzut ekranu, oprogramowanie, Oprogramowanie multimedialne&#10;&#10;Opis wygenerowany automatycznie"/>
             <wp:cNvGraphicFramePr>
               <a:graphicFrameLocks xmlns:a="http://schemas.openxmlformats.org/drawingml/2006/main" noChangeAspect="1"/>
@@ -2369,7 +2596,7 @@
                     <pic:cNvPicPr/>
                   </pic:nvPicPr>
                   <pic:blipFill>
-                    <a:blip r:embed="rId12"/>
+                    <a:blip r:embed="rId11"/>
                     <a:stretch>
                       <a:fillRect/>
                     </a:stretch>
@@ -2377,7 +2604,7 @@
                   <pic:spPr>
                     <a:xfrm>
                       <a:off x="0" y="0"/>
-                      <a:ext cx="4800036" cy="2288378"/>
+                      <a:ext cx="5716539" cy="2725314"/>
                     </a:xfrm>
                     <a:prstGeom prst="rect">
                       <a:avLst/>
@@ -2392,7 +2619,7 @@
     </w:p>
     <w:p>
       <w:pPr>
-        <w:pStyle w:val="Akapitzlist"/>
+        <w:pStyle w:val="ListParagraph"/>
         <w:numPr>
           <w:ilvl w:val="0"/>
           <w:numId w:val="23"/>
@@ -2404,7 +2631,7 @@
     </w:p>
     <w:p>
       <w:pPr>
-        <w:pStyle w:val="Akapitzlist"/>
+        <w:pStyle w:val="ListParagraph"/>
         <w:numPr>
           <w:ilvl w:val="1"/>
           <w:numId w:val="21"/>
@@ -2419,6 +2646,9 @@
         <w:jc w:val="center"/>
       </w:pPr>
       <w:r>
+        <w:rPr>
+          <w:noProof/>
+        </w:rPr>
         <w:drawing>
           <wp:inline distT="0" distB="0" distL="0" distR="0" wp14:anchorId="3A74780C" wp14:editId="4DC228F7">
             <wp:extent cx="5659323" cy="2658110"/>
@@ -2435,7 +2665,7 @@
                     <pic:cNvPicPr/>
                   </pic:nvPicPr>
                   <pic:blipFill>
-                    <a:blip r:embed="rId13"/>
+                    <a:blip r:embed="rId12"/>
                     <a:stretch>
                       <a:fillRect/>
                     </a:stretch>
@@ -2461,7 +2691,7 @@
     </w:p>
     <w:p>
       <w:pPr>
-        <w:pStyle w:val="Akapitzlist"/>
+        <w:pStyle w:val="ListParagraph"/>
         <w:numPr>
           <w:ilvl w:val="1"/>
           <w:numId w:val="21"/>
@@ -2477,6 +2707,9 @@
         <w:jc w:val="center"/>
       </w:pPr>
       <w:r>
+        <w:rPr>
+          <w:noProof/>
+        </w:rPr>
         <w:drawing>
           <wp:inline distT="0" distB="0" distL="0" distR="0" wp14:anchorId="14387D4F" wp14:editId="067539F2">
             <wp:extent cx="5760720" cy="2752725"/>
@@ -2493,7 +2726,7 @@
                     <pic:cNvPicPr/>
                   </pic:nvPicPr>
                   <pic:blipFill>
-                    <a:blip r:embed="rId14"/>
+                    <a:blip r:embed="rId13"/>
                     <a:stretch>
                       <a:fillRect/>
                     </a:stretch>
@@ -2516,7 +2749,7 @@
     </w:p>
     <w:p>
       <w:pPr>
-        <w:pStyle w:val="Akapitzlist"/>
+        <w:pStyle w:val="ListParagraph"/>
         <w:numPr>
           <w:ilvl w:val="1"/>
           <w:numId w:val="21"/>
@@ -2550,7 +2783,7 @@
                     <pic:cNvPicPr/>
                   </pic:nvPicPr>
                   <pic:blipFill>
-                    <a:blip r:embed="rId15"/>
+                    <a:blip r:embed="rId14"/>
                     <a:stretch>
                       <a:fillRect/>
                     </a:stretch>
@@ -2573,7 +2806,7 @@
     </w:p>
     <w:p>
       <w:pPr>
-        <w:pStyle w:val="Akapitzlist"/>
+        <w:pStyle w:val="ListParagraph"/>
         <w:numPr>
           <w:ilvl w:val="0"/>
           <w:numId w:val="23"/>
@@ -2591,7 +2824,7 @@
     </w:p>
     <w:p>
       <w:pPr>
-        <w:pStyle w:val="Akapitzlist"/>
+        <w:pStyle w:val="ListParagraph"/>
         <w:numPr>
           <w:ilvl w:val="0"/>
           <w:numId w:val="21"/>
@@ -2603,7 +2836,7 @@
     </w:p>
     <w:p>
       <w:pPr>
-        <w:pStyle w:val="Akapitzlist"/>
+        <w:pStyle w:val="ListParagraph"/>
         <w:numPr>
           <w:ilvl w:val="0"/>
           <w:numId w:val="21"/>
@@ -2615,7 +2848,7 @@
     </w:p>
     <w:p>
       <w:pPr>
-        <w:pStyle w:val="Akapitzlist"/>
+        <w:pStyle w:val="ListParagraph"/>
         <w:numPr>
           <w:ilvl w:val="0"/>
           <w:numId w:val="21"/>
@@ -2627,7 +2860,7 @@
     </w:p>
     <w:p>
       <w:pPr>
-        <w:pStyle w:val="Akapitzlist"/>
+        <w:pStyle w:val="ListParagraph"/>
         <w:numPr>
           <w:ilvl w:val="0"/>
           <w:numId w:val="21"/>
@@ -5772,7 +6005,7 @@
     <w:lsdException w:name="Unresolved Mention" w:semiHidden="1" w:unhideWhenUsed="1"/>
     <w:lsdException w:name="Smart Link" w:semiHidden="1" w:unhideWhenUsed="1"/>
   </w:latentStyles>
-  <w:style w:type="paragraph" w:default="1" w:styleId="Normalny">
+  <w:style w:type="paragraph" w:default="1" w:styleId="Normal">
     <w:name w:val="Normal"/>
     <w:qFormat/>
     <w:rsid w:val="00B432F6"/>
@@ -5784,11 +6017,11 @@
       <w:szCs w:val="24"/>
     </w:rPr>
   </w:style>
-  <w:style w:type="paragraph" w:styleId="Nagwek1">
+  <w:style w:type="paragraph" w:styleId="Heading1">
     <w:name w:val="heading 1"/>
-    <w:basedOn w:val="Normalny"/>
-    <w:next w:val="Normalny"/>
-    <w:link w:val="Nagwek1Znak"/>
+    <w:basedOn w:val="Normal"/>
+    <w:next w:val="Normal"/>
+    <w:link w:val="Heading1Char"/>
     <w:uiPriority w:val="9"/>
     <w:qFormat/>
     <w:rsid w:val="005E57F9"/>
@@ -5805,11 +6038,11 @@
       <w:szCs w:val="40"/>
     </w:rPr>
   </w:style>
-  <w:style w:type="paragraph" w:styleId="Nagwek2">
+  <w:style w:type="paragraph" w:styleId="Heading2">
     <w:name w:val="heading 2"/>
-    <w:basedOn w:val="Normalny"/>
-    <w:next w:val="Normalny"/>
-    <w:link w:val="Nagwek2Znak"/>
+    <w:basedOn w:val="Normal"/>
+    <w:next w:val="Normal"/>
+    <w:link w:val="Heading2Char"/>
     <w:uiPriority w:val="9"/>
     <w:unhideWhenUsed/>
     <w:qFormat/>
@@ -5827,11 +6060,11 @@
       <w:szCs w:val="32"/>
     </w:rPr>
   </w:style>
-  <w:style w:type="paragraph" w:styleId="Nagwek3">
+  <w:style w:type="paragraph" w:styleId="Heading3">
     <w:name w:val="heading 3"/>
-    <w:basedOn w:val="Normalny"/>
-    <w:next w:val="Normalny"/>
-    <w:link w:val="Nagwek3Znak"/>
+    <w:basedOn w:val="Normal"/>
+    <w:next w:val="Normal"/>
+    <w:link w:val="Heading3Char"/>
     <w:uiPriority w:val="9"/>
     <w:semiHidden/>
     <w:unhideWhenUsed/>
@@ -5850,11 +6083,11 @@
       <w:szCs w:val="28"/>
     </w:rPr>
   </w:style>
-  <w:style w:type="paragraph" w:styleId="Nagwek4">
+  <w:style w:type="paragraph" w:styleId="Heading4">
     <w:name w:val="heading 4"/>
-    <w:basedOn w:val="Normalny"/>
-    <w:next w:val="Normalny"/>
-    <w:link w:val="Nagwek4Znak"/>
+    <w:basedOn w:val="Normal"/>
+    <w:next w:val="Normal"/>
+    <w:link w:val="Heading4Char"/>
     <w:uiPriority w:val="9"/>
     <w:semiHidden/>
     <w:unhideWhenUsed/>
@@ -5873,11 +6106,11 @@
       <w:color w:val="2F5496" w:themeColor="accent1" w:themeShade="BF"/>
     </w:rPr>
   </w:style>
-  <w:style w:type="paragraph" w:styleId="Nagwek5">
+  <w:style w:type="paragraph" w:styleId="Heading5">
     <w:name w:val="heading 5"/>
-    <w:basedOn w:val="Normalny"/>
-    <w:next w:val="Normalny"/>
-    <w:link w:val="Nagwek5Znak"/>
+    <w:basedOn w:val="Normal"/>
+    <w:next w:val="Normal"/>
+    <w:link w:val="Heading5Char"/>
     <w:uiPriority w:val="9"/>
     <w:semiHidden/>
     <w:unhideWhenUsed/>
@@ -5894,11 +6127,11 @@
       <w:color w:val="2F5496" w:themeColor="accent1" w:themeShade="BF"/>
     </w:rPr>
   </w:style>
-  <w:style w:type="paragraph" w:styleId="Nagwek6">
+  <w:style w:type="paragraph" w:styleId="Heading6">
     <w:name w:val="heading 6"/>
-    <w:basedOn w:val="Normalny"/>
-    <w:next w:val="Normalny"/>
-    <w:link w:val="Nagwek6Znak"/>
+    <w:basedOn w:val="Normal"/>
+    <w:next w:val="Normal"/>
+    <w:link w:val="Heading6Char"/>
     <w:uiPriority w:val="9"/>
     <w:semiHidden/>
     <w:unhideWhenUsed/>
@@ -5917,11 +6150,11 @@
       <w:color w:val="595959" w:themeColor="text1" w:themeTint="A6"/>
     </w:rPr>
   </w:style>
-  <w:style w:type="paragraph" w:styleId="Nagwek7">
+  <w:style w:type="paragraph" w:styleId="Heading7">
     <w:name w:val="heading 7"/>
-    <w:basedOn w:val="Normalny"/>
-    <w:next w:val="Normalny"/>
-    <w:link w:val="Nagwek7Znak"/>
+    <w:basedOn w:val="Normal"/>
+    <w:next w:val="Normal"/>
+    <w:link w:val="Heading7Char"/>
     <w:uiPriority w:val="9"/>
     <w:semiHidden/>
     <w:unhideWhenUsed/>
@@ -5938,11 +6171,11 @@
       <w:color w:val="595959" w:themeColor="text1" w:themeTint="A6"/>
     </w:rPr>
   </w:style>
-  <w:style w:type="paragraph" w:styleId="Nagwek8">
+  <w:style w:type="paragraph" w:styleId="Heading8">
     <w:name w:val="heading 8"/>
-    <w:basedOn w:val="Normalny"/>
-    <w:next w:val="Normalny"/>
-    <w:link w:val="Nagwek8Znak"/>
+    <w:basedOn w:val="Normal"/>
+    <w:next w:val="Normal"/>
+    <w:link w:val="Heading8Char"/>
     <w:uiPriority w:val="9"/>
     <w:semiHidden/>
     <w:unhideWhenUsed/>
@@ -5961,11 +6194,11 @@
       <w:color w:val="272727" w:themeColor="text1" w:themeTint="D8"/>
     </w:rPr>
   </w:style>
-  <w:style w:type="paragraph" w:styleId="Nagwek9">
+  <w:style w:type="paragraph" w:styleId="Heading9">
     <w:name w:val="heading 9"/>
-    <w:basedOn w:val="Normalny"/>
-    <w:next w:val="Normalny"/>
-    <w:link w:val="Nagwek9Znak"/>
+    <w:basedOn w:val="Normal"/>
+    <w:next w:val="Normal"/>
+    <w:link w:val="Heading9Char"/>
     <w:uiPriority w:val="9"/>
     <w:semiHidden/>
     <w:unhideWhenUsed/>
@@ -5982,13 +6215,13 @@
       <w:color w:val="272727" w:themeColor="text1" w:themeTint="D8"/>
     </w:rPr>
   </w:style>
-  <w:style w:type="character" w:default="1" w:styleId="Domylnaczcionkaakapitu">
+  <w:style w:type="character" w:default="1" w:styleId="DefaultParagraphFont">
     <w:name w:val="Default Paragraph Font"/>
     <w:uiPriority w:val="1"/>
     <w:semiHidden/>
     <w:unhideWhenUsed/>
   </w:style>
-  <w:style w:type="table" w:default="1" w:styleId="Standardowy">
+  <w:style w:type="table" w:default="1" w:styleId="TableNormal">
     <w:name w:val="Normal Table"/>
     <w:uiPriority w:val="99"/>
     <w:semiHidden/>
@@ -6003,16 +6236,16 @@
       </w:tblCellMar>
     </w:tblPr>
   </w:style>
-  <w:style w:type="numbering" w:default="1" w:styleId="Bezlisty">
+  <w:style w:type="numbering" w:default="1" w:styleId="NoList">
     <w:name w:val="No List"/>
     <w:uiPriority w:val="99"/>
     <w:semiHidden/>
     <w:unhideWhenUsed/>
   </w:style>
-  <w:style w:type="character" w:customStyle="1" w:styleId="Nagwek1Znak">
-    <w:name w:val="Nagłówek 1 Znak"/>
-    <w:basedOn w:val="Domylnaczcionkaakapitu"/>
-    <w:link w:val="Nagwek1"/>
+  <w:style w:type="character" w:customStyle="1" w:styleId="Heading1Char">
+    <w:name w:val="Heading 1 Char"/>
+    <w:basedOn w:val="DefaultParagraphFont"/>
+    <w:link w:val="Heading1"/>
     <w:uiPriority w:val="9"/>
     <w:rsid w:val="005E57F9"/>
     <w:rPr>
@@ -6022,10 +6255,10 @@
       <w:szCs w:val="40"/>
     </w:rPr>
   </w:style>
-  <w:style w:type="character" w:customStyle="1" w:styleId="Nagwek2Znak">
-    <w:name w:val="Nagłówek 2 Znak"/>
-    <w:basedOn w:val="Domylnaczcionkaakapitu"/>
-    <w:link w:val="Nagwek2"/>
+  <w:style w:type="character" w:customStyle="1" w:styleId="Heading2Char">
+    <w:name w:val="Heading 2 Char"/>
+    <w:basedOn w:val="DefaultParagraphFont"/>
+    <w:link w:val="Heading2"/>
     <w:uiPriority w:val="9"/>
     <w:rsid w:val="005E57F9"/>
     <w:rPr>
@@ -6035,10 +6268,10 @@
       <w:szCs w:val="32"/>
     </w:rPr>
   </w:style>
-  <w:style w:type="character" w:customStyle="1" w:styleId="Nagwek3Znak">
-    <w:name w:val="Nagłówek 3 Znak"/>
-    <w:basedOn w:val="Domylnaczcionkaakapitu"/>
-    <w:link w:val="Nagwek3"/>
+  <w:style w:type="character" w:customStyle="1" w:styleId="Heading3Char">
+    <w:name w:val="Heading 3 Char"/>
+    <w:basedOn w:val="DefaultParagraphFont"/>
+    <w:link w:val="Heading3"/>
     <w:uiPriority w:val="9"/>
     <w:semiHidden/>
     <w:rsid w:val="005E57F9"/>
@@ -6049,10 +6282,10 @@
       <w:szCs w:val="28"/>
     </w:rPr>
   </w:style>
-  <w:style w:type="character" w:customStyle="1" w:styleId="Nagwek4Znak">
-    <w:name w:val="Nagłówek 4 Znak"/>
-    <w:basedOn w:val="Domylnaczcionkaakapitu"/>
-    <w:link w:val="Nagwek4"/>
+  <w:style w:type="character" w:customStyle="1" w:styleId="Heading4Char">
+    <w:name w:val="Heading 4 Char"/>
+    <w:basedOn w:val="DefaultParagraphFont"/>
+    <w:link w:val="Heading4"/>
     <w:uiPriority w:val="9"/>
     <w:semiHidden/>
     <w:rsid w:val="005E57F9"/>
@@ -6063,10 +6296,10 @@
       <w:color w:val="2F5496" w:themeColor="accent1" w:themeShade="BF"/>
     </w:rPr>
   </w:style>
-  <w:style w:type="character" w:customStyle="1" w:styleId="Nagwek5Znak">
-    <w:name w:val="Nagłówek 5 Znak"/>
-    <w:basedOn w:val="Domylnaczcionkaakapitu"/>
-    <w:link w:val="Nagwek5"/>
+  <w:style w:type="character" w:customStyle="1" w:styleId="Heading5Char">
+    <w:name w:val="Heading 5 Char"/>
+    <w:basedOn w:val="DefaultParagraphFont"/>
+    <w:link w:val="Heading5"/>
     <w:uiPriority w:val="9"/>
     <w:semiHidden/>
     <w:rsid w:val="005E57F9"/>
@@ -6075,10 +6308,10 @@
       <w:color w:val="2F5496" w:themeColor="accent1" w:themeShade="BF"/>
     </w:rPr>
   </w:style>
-  <w:style w:type="character" w:customStyle="1" w:styleId="Nagwek6Znak">
-    <w:name w:val="Nagłówek 6 Znak"/>
-    <w:basedOn w:val="Domylnaczcionkaakapitu"/>
-    <w:link w:val="Nagwek6"/>
+  <w:style w:type="character" w:customStyle="1" w:styleId="Heading6Char">
+    <w:name w:val="Heading 6 Char"/>
+    <w:basedOn w:val="DefaultParagraphFont"/>
+    <w:link w:val="Heading6"/>
     <w:uiPriority w:val="9"/>
     <w:semiHidden/>
     <w:rsid w:val="005E57F9"/>
@@ -6089,10 +6322,10 @@
       <w:color w:val="595959" w:themeColor="text1" w:themeTint="A6"/>
     </w:rPr>
   </w:style>
-  <w:style w:type="character" w:customStyle="1" w:styleId="Nagwek7Znak">
-    <w:name w:val="Nagłówek 7 Znak"/>
-    <w:basedOn w:val="Domylnaczcionkaakapitu"/>
-    <w:link w:val="Nagwek7"/>
+  <w:style w:type="character" w:customStyle="1" w:styleId="Heading7Char">
+    <w:name w:val="Heading 7 Char"/>
+    <w:basedOn w:val="DefaultParagraphFont"/>
+    <w:link w:val="Heading7"/>
     <w:uiPriority w:val="9"/>
     <w:semiHidden/>
     <w:rsid w:val="005E57F9"/>
@@ -6101,10 +6334,10 @@
       <w:color w:val="595959" w:themeColor="text1" w:themeTint="A6"/>
     </w:rPr>
   </w:style>
-  <w:style w:type="character" w:customStyle="1" w:styleId="Nagwek8Znak">
-    <w:name w:val="Nagłówek 8 Znak"/>
-    <w:basedOn w:val="Domylnaczcionkaakapitu"/>
-    <w:link w:val="Nagwek8"/>
+  <w:style w:type="character" w:customStyle="1" w:styleId="Heading8Char">
+    <w:name w:val="Heading 8 Char"/>
+    <w:basedOn w:val="DefaultParagraphFont"/>
+    <w:link w:val="Heading8"/>
     <w:uiPriority w:val="9"/>
     <w:semiHidden/>
     <w:rsid w:val="005E57F9"/>
@@ -6115,10 +6348,10 @@
       <w:color w:val="272727" w:themeColor="text1" w:themeTint="D8"/>
     </w:rPr>
   </w:style>
-  <w:style w:type="character" w:customStyle="1" w:styleId="Nagwek9Znak">
-    <w:name w:val="Nagłówek 9 Znak"/>
-    <w:basedOn w:val="Domylnaczcionkaakapitu"/>
-    <w:link w:val="Nagwek9"/>
+  <w:style w:type="character" w:customStyle="1" w:styleId="Heading9Char">
+    <w:name w:val="Heading 9 Char"/>
+    <w:basedOn w:val="DefaultParagraphFont"/>
+    <w:link w:val="Heading9"/>
     <w:uiPriority w:val="9"/>
     <w:semiHidden/>
     <w:rsid w:val="005E57F9"/>
@@ -6127,11 +6360,11 @@
       <w:color w:val="272727" w:themeColor="text1" w:themeTint="D8"/>
     </w:rPr>
   </w:style>
-  <w:style w:type="paragraph" w:styleId="Tytu">
+  <w:style w:type="paragraph" w:styleId="Title">
     <w:name w:val="Title"/>
-    <w:basedOn w:val="Normalny"/>
-    <w:next w:val="Normalny"/>
-    <w:link w:val="TytuZnak"/>
+    <w:basedOn w:val="Normal"/>
+    <w:next w:val="Normal"/>
+    <w:link w:val="TitleChar"/>
     <w:uiPriority w:val="10"/>
     <w:qFormat/>
     <w:rsid w:val="005E57F9"/>
@@ -6147,10 +6380,10 @@
       <w:szCs w:val="56"/>
     </w:rPr>
   </w:style>
-  <w:style w:type="character" w:customStyle="1" w:styleId="TytuZnak">
-    <w:name w:val="Tytuł Znak"/>
-    <w:basedOn w:val="Domylnaczcionkaakapitu"/>
-    <w:link w:val="Tytu"/>
+  <w:style w:type="character" w:customStyle="1" w:styleId="TitleChar">
+    <w:name w:val="Title Char"/>
+    <w:basedOn w:val="DefaultParagraphFont"/>
+    <w:link w:val="Title"/>
     <w:uiPriority w:val="10"/>
     <w:rsid w:val="005E57F9"/>
     <w:rPr>
@@ -6161,11 +6394,11 @@
       <w:szCs w:val="56"/>
     </w:rPr>
   </w:style>
-  <w:style w:type="paragraph" w:styleId="Podtytu">
+  <w:style w:type="paragraph" w:styleId="Subtitle">
     <w:name w:val="Subtitle"/>
-    <w:basedOn w:val="Normalny"/>
-    <w:next w:val="Normalny"/>
-    <w:link w:val="PodtytuZnak"/>
+    <w:basedOn w:val="Normal"/>
+    <w:next w:val="Normal"/>
+    <w:link w:val="SubtitleChar"/>
     <w:uiPriority w:val="11"/>
     <w:qFormat/>
     <w:rsid w:val="005E57F9"/>
@@ -6182,10 +6415,10 @@
       <w:szCs w:val="28"/>
     </w:rPr>
   </w:style>
-  <w:style w:type="character" w:customStyle="1" w:styleId="PodtytuZnak">
-    <w:name w:val="Podtytuł Znak"/>
-    <w:basedOn w:val="Domylnaczcionkaakapitu"/>
-    <w:link w:val="Podtytu"/>
+  <w:style w:type="character" w:customStyle="1" w:styleId="SubtitleChar">
+    <w:name w:val="Subtitle Char"/>
+    <w:basedOn w:val="DefaultParagraphFont"/>
+    <w:link w:val="Subtitle"/>
     <w:uiPriority w:val="11"/>
     <w:rsid w:val="005E57F9"/>
     <w:rPr>
@@ -6196,11 +6429,11 @@
       <w:szCs w:val="28"/>
     </w:rPr>
   </w:style>
-  <w:style w:type="paragraph" w:styleId="Cytat">
+  <w:style w:type="paragraph" w:styleId="Quote">
     <w:name w:val="Quote"/>
-    <w:basedOn w:val="Normalny"/>
-    <w:next w:val="Normalny"/>
-    <w:link w:val="CytatZnak"/>
+    <w:basedOn w:val="Normal"/>
+    <w:next w:val="Normal"/>
+    <w:link w:val="QuoteChar"/>
     <w:uiPriority w:val="29"/>
     <w:qFormat/>
     <w:rsid w:val="005E57F9"/>
@@ -6214,10 +6447,10 @@
       <w:color w:val="404040" w:themeColor="text1" w:themeTint="BF"/>
     </w:rPr>
   </w:style>
-  <w:style w:type="character" w:customStyle="1" w:styleId="CytatZnak">
-    <w:name w:val="Cytat Znak"/>
-    <w:basedOn w:val="Domylnaczcionkaakapitu"/>
-    <w:link w:val="Cytat"/>
+  <w:style w:type="character" w:customStyle="1" w:styleId="QuoteChar">
+    <w:name w:val="Quote Char"/>
+    <w:basedOn w:val="DefaultParagraphFont"/>
+    <w:link w:val="Quote"/>
     <w:uiPriority w:val="29"/>
     <w:rsid w:val="005E57F9"/>
     <w:rPr>
@@ -6226,9 +6459,9 @@
       <w:color w:val="404040" w:themeColor="text1" w:themeTint="BF"/>
     </w:rPr>
   </w:style>
-  <w:style w:type="paragraph" w:styleId="Akapitzlist">
+  <w:style w:type="paragraph" w:styleId="ListParagraph">
     <w:name w:val="List Paragraph"/>
-    <w:basedOn w:val="Normalny"/>
+    <w:basedOn w:val="Normal"/>
     <w:uiPriority w:val="34"/>
     <w:qFormat/>
     <w:rsid w:val="005E57F9"/>
@@ -6237,9 +6470,9 @@
       <w:contextualSpacing/>
     </w:pPr>
   </w:style>
-  <w:style w:type="character" w:styleId="Wyrnienieintensywne">
+  <w:style w:type="character" w:styleId="IntenseEmphasis">
     <w:name w:val="Intense Emphasis"/>
-    <w:basedOn w:val="Domylnaczcionkaakapitu"/>
+    <w:basedOn w:val="DefaultParagraphFont"/>
     <w:uiPriority w:val="21"/>
     <w:qFormat/>
     <w:rsid w:val="005E57F9"/>
@@ -6249,11 +6482,11 @@
       <w:color w:val="2F5496" w:themeColor="accent1" w:themeShade="BF"/>
     </w:rPr>
   </w:style>
-  <w:style w:type="paragraph" w:styleId="Cytatintensywny">
+  <w:style w:type="paragraph" w:styleId="IntenseQuote">
     <w:name w:val="Intense Quote"/>
-    <w:basedOn w:val="Normalny"/>
-    <w:next w:val="Normalny"/>
-    <w:link w:val="CytatintensywnyZnak"/>
+    <w:basedOn w:val="Normal"/>
+    <w:next w:val="Normal"/>
+    <w:link w:val="IntenseQuoteChar"/>
     <w:uiPriority w:val="30"/>
     <w:qFormat/>
     <w:rsid w:val="005E57F9"/>
@@ -6272,10 +6505,10 @@
       <w:color w:val="2F5496" w:themeColor="accent1" w:themeShade="BF"/>
     </w:rPr>
   </w:style>
-  <w:style w:type="character" w:customStyle="1" w:styleId="CytatintensywnyZnak">
-    <w:name w:val="Cytat intensywny Znak"/>
-    <w:basedOn w:val="Domylnaczcionkaakapitu"/>
-    <w:link w:val="Cytatintensywny"/>
+  <w:style w:type="character" w:customStyle="1" w:styleId="IntenseQuoteChar">
+    <w:name w:val="Intense Quote Char"/>
+    <w:basedOn w:val="DefaultParagraphFont"/>
+    <w:link w:val="IntenseQuote"/>
     <w:uiPriority w:val="30"/>
     <w:rsid w:val="005E57F9"/>
     <w:rPr>
@@ -6284,9 +6517,9 @@
       <w:color w:val="2F5496" w:themeColor="accent1" w:themeShade="BF"/>
     </w:rPr>
   </w:style>
-  <w:style w:type="character" w:styleId="Odwoanieintensywne">
+  <w:style w:type="character" w:styleId="IntenseReference">
     <w:name w:val="Intense Reference"/>
-    <w:basedOn w:val="Domylnaczcionkaakapitu"/>
+    <w:basedOn w:val="DefaultParagraphFont"/>
     <w:uiPriority w:val="32"/>
     <w:qFormat/>
     <w:rsid w:val="005E57F9"/>
@@ -6298,10 +6531,10 @@
       <w:spacing w:val="5"/>
     </w:rPr>
   </w:style>
-  <w:style w:type="paragraph" w:styleId="Nagwekspisutreci">
+  <w:style w:type="paragraph" w:styleId="TOCHeading">
     <w:name w:val="TOC Heading"/>
-    <w:basedOn w:val="Nagwek1"/>
-    <w:next w:val="Normalny"/>
+    <w:basedOn w:val="Heading1"/>
+    <w:next w:val="Normal"/>
     <w:uiPriority w:val="39"/>
     <w:unhideWhenUsed/>
     <w:qFormat/>
@@ -6318,9 +6551,9 @@
       <w14:ligatures w14:val="none"/>
     </w:rPr>
   </w:style>
-  <w:style w:type="character" w:styleId="Hipercze">
+  <w:style w:type="character" w:styleId="Hyperlink">
     <w:name w:val="Hyperlink"/>
-    <w:basedOn w:val="Domylnaczcionkaakapitu"/>
+    <w:basedOn w:val="DefaultParagraphFont"/>
     <w:uiPriority w:val="99"/>
     <w:unhideWhenUsed/>
     <w:rsid w:val="005E57F9"/>
@@ -6329,9 +6562,9 @@
       <w:u w:val="single"/>
     </w:rPr>
   </w:style>
-  <w:style w:type="character" w:styleId="Nierozpoznanawzmianka">
+  <w:style w:type="character" w:styleId="UnresolvedMention">
     <w:name w:val="Unresolved Mention"/>
-    <w:basedOn w:val="Domylnaczcionkaakapitu"/>
+    <w:basedOn w:val="DefaultParagraphFont"/>
     <w:uiPriority w:val="99"/>
     <w:semiHidden/>
     <w:unhideWhenUsed/>
@@ -6341,10 +6574,10 @@
       <w:shd w:val="clear" w:color="auto" w:fill="E1DFDD"/>
     </w:rPr>
   </w:style>
-  <w:style w:type="paragraph" w:styleId="Spistreci2">
+  <w:style w:type="paragraph" w:styleId="TOC2">
     <w:name w:val="toc 2"/>
-    <w:basedOn w:val="Normalny"/>
-    <w:next w:val="Normalny"/>
+    <w:basedOn w:val="Normal"/>
+    <w:next w:val="Normal"/>
     <w:autoRedefine/>
     <w:uiPriority w:val="39"/>
     <w:unhideWhenUsed/>

</xml_diff>